<commit_message>
Added HowToFooterSocialMediaLinks.docx and updated HowToSliderImages.docx
</commit_message>
<xml_diff>
--- a/Documentation/HowToSliderImages.docx
+++ b/Documentation/HowToSliderImages.docx
@@ -18,21 +18,7 @@
         <w:rPr>
           <w:b/>
         </w:rPr>
-        <w:t xml:space="preserve"> to </w:t>
-      </w:r>
-      <w:proofErr w:type="spellStart"/>
-      <w:r>
-        <w:rPr>
-          <w:b/>
-        </w:rPr>
-        <w:t>Shopify</w:t>
-      </w:r>
-      <w:proofErr w:type="spellEnd"/>
-      <w:r>
-        <w:rPr>
-          <w:b/>
-        </w:rPr>
-        <w:t xml:space="preserve"> “New Standard” Theme</w:t>
+        <w:t xml:space="preserve"> to Shopify “New Standard” Theme</w:t>
       </w:r>
     </w:p>
     <w:p>
@@ -64,8 +50,6 @@
       <w:pPr>
         <w:pStyle w:val="ListParagraph"/>
       </w:pPr>
-      <w:bookmarkStart w:id="0" w:name="_GoBack"/>
-      <w:bookmarkEnd w:id="0"/>
       <w:r>
         <w:rPr>
           <w:noProof/>
@@ -199,7 +183,7 @@
             <v:path o:extrusionok="f" gradientshapeok="t" o:connecttype="rect"/>
             <o:lock v:ext="edit" aspectratio="t"/>
           </v:shapetype>
-          <v:shape id="_x0000_i1025" type="#_x0000_t75" style="width:467.4pt;height:138pt">
+          <v:shape id="_x0000_i1025" type="#_x0000_t75" style="width:467.5pt;height:138pt">
             <v:imagedata r:id="rId7" o:title="SelectHomePageButton"/>
           </v:shape>
         </w:pict>
@@ -272,7 +256,7 @@
       </w:pPr>
       <w:r>
         <w:pict>
-          <v:shape id="_x0000_i1026" type="#_x0000_t75" style="width:468pt;height:106.2pt">
+          <v:shape id="_x0000_i1026" type="#_x0000_t75" style="width:468pt;height:106pt">
             <v:imagedata r:id="rId8" o:title="HowToAddSliderImages4"/>
           </v:shape>
         </w:pict>
@@ -310,7 +294,7 @@
       </w:pPr>
       <w:r>
         <w:pict>
-          <v:shape id="_x0000_i1027" type="#_x0000_t75" style="width:468pt;height:246.6pt">
+          <v:shape id="_x0000_i1027" type="#_x0000_t75" style="width:468pt;height:246.5pt">
             <v:imagedata r:id="rId9" o:title="HowToAddSliderImages5"/>
           </v:shape>
         </w:pict>
@@ -338,7 +322,7 @@
       </w:pPr>
       <w:r>
         <w:pict>
-          <v:shape id="_x0000_i1028" type="#_x0000_t75" style="width:468pt;height:246.6pt">
+          <v:shape id="_x0000_i1028" type="#_x0000_t75" style="width:468pt;height:246.5pt">
             <v:imagedata r:id="rId10" o:title="HowToAddSliderImages6"/>
           </v:shape>
         </w:pict>
@@ -379,7 +363,7 @@
       <w:r>
         <w:lastRenderedPageBreak/>
         <w:pict>
-          <v:shape id="_x0000_i1029" type="#_x0000_t75" style="width:468pt;height:261.6pt">
+          <v:shape id="_x0000_i1029" type="#_x0000_t75" style="width:468pt;height:261.5pt">
             <v:imagedata r:id="rId11" o:title="HowToAddSliderImages8"/>
           </v:shape>
         </w:pict>
@@ -422,7 +406,7 @@
       </w:pPr>
       <w:r>
         <w:pict>
-          <v:shape id="_x0000_i1030" type="#_x0000_t75" style="width:467.4pt;height:190.2pt">
+          <v:shape id="_x0000_i1030" type="#_x0000_t75" style="width:467.5pt;height:190.5pt">
             <v:imagedata r:id="rId12" o:title="HowToAddSliderImages9"/>
           </v:shape>
         </w:pict>
@@ -466,7 +450,7 @@
       <w:r>
         <w:lastRenderedPageBreak/>
         <w:pict>
-          <v:shape id="_x0000_i1031" type="#_x0000_t75" style="width:467.4pt;height:190.2pt">
+          <v:shape id="_x0000_i1031" type="#_x0000_t75" style="width:467.5pt;height:190.5pt">
             <v:imagedata r:id="rId13" o:title="HowToAddSliderImages10"/>
           </v:shape>
         </w:pict>
@@ -552,6 +536,122 @@
       <w:r>
         <w:t>Repeat steps 6-10 to add additional slider images</w:t>
       </w:r>
+    </w:p>
+    <w:p>
+      <w:pPr>
+        <w:pStyle w:val="ListBullet"/>
+        <w:numPr>
+          <w:ilvl w:val="0"/>
+          <w:numId w:val="0"/>
+        </w:numPr>
+      </w:pPr>
+    </w:p>
+    <w:p>
+      <w:pPr>
+        <w:pStyle w:val="ListBullet"/>
+        <w:numPr>
+          <w:ilvl w:val="0"/>
+          <w:numId w:val="0"/>
+        </w:numPr>
+        <w:tabs>
+          <w:tab w:val="left" w:pos="720"/>
+        </w:tabs>
+      </w:pPr>
+      <w:r>
+        <w:t>13</w:t>
+      </w:r>
+      <w:bookmarkStart w:id="0" w:name="_GoBack"/>
+      <w:bookmarkEnd w:id="0"/>
+      <w:r>
+        <w:t>. Click the “Publish changes” button in the top right of the menu</w:t>
+      </w:r>
+    </w:p>
+    <w:p>
+      <w:pPr>
+        <w:pStyle w:val="ListBullet"/>
+        <w:numPr>
+          <w:ilvl w:val="0"/>
+          <w:numId w:val="0"/>
+        </w:numPr>
+        <w:tabs>
+          <w:tab w:val="left" w:pos="720"/>
+        </w:tabs>
+      </w:pPr>
+      <w:r>
+        <w:rPr>
+          <w:noProof/>
+        </w:rPr>
+        <w:lastRenderedPageBreak/>
+        <w:drawing>
+          <wp:inline distT="0" distB="0" distL="0" distR="0">
+            <wp:extent cx="5937250" cy="2984500"/>
+            <wp:effectExtent l="0" t="0" r="6350" b="6350"/>
+            <wp:docPr id="3" name="Picture 3" descr="HowToFooterSocialMediaLinks7"/>
+            <wp:cNvGraphicFramePr>
+              <a:graphicFrameLocks xmlns:a="http://schemas.openxmlformats.org/drawingml/2006/main" noChangeAspect="1"/>
+            </wp:cNvGraphicFramePr>
+            <a:graphic xmlns:a="http://schemas.openxmlformats.org/drawingml/2006/main">
+              <a:graphicData uri="http://schemas.openxmlformats.org/drawingml/2006/picture">
+                <pic:pic xmlns:pic="http://schemas.openxmlformats.org/drawingml/2006/picture">
+                  <pic:nvPicPr>
+                    <pic:cNvPr id="0" name="Picture 9" descr="HowToFooterSocialMediaLinks7"/>
+                    <pic:cNvPicPr>
+                      <a:picLocks noChangeAspect="1" noChangeArrowheads="1"/>
+                    </pic:cNvPicPr>
+                  </pic:nvPicPr>
+                  <pic:blipFill>
+                    <a:blip r:embed="rId16">
+                      <a:extLst>
+                        <a:ext uri="{28A0092B-C50C-407E-A947-70E740481C1C}">
+                          <a14:useLocalDpi xmlns:a14="http://schemas.microsoft.com/office/drawing/2010/main" val="0"/>
+                        </a:ext>
+                      </a:extLst>
+                    </a:blip>
+                    <a:srcRect/>
+                    <a:stretch>
+                      <a:fillRect/>
+                    </a:stretch>
+                  </pic:blipFill>
+                  <pic:spPr bwMode="auto">
+                    <a:xfrm>
+                      <a:off x="0" y="0"/>
+                      <a:ext cx="5937250" cy="2984500"/>
+                    </a:xfrm>
+                    <a:prstGeom prst="rect">
+                      <a:avLst/>
+                    </a:prstGeom>
+                    <a:noFill/>
+                    <a:ln>
+                      <a:noFill/>
+                    </a:ln>
+                  </pic:spPr>
+                </pic:pic>
+              </a:graphicData>
+            </a:graphic>
+          </wp:inline>
+        </w:drawing>
+      </w:r>
+    </w:p>
+    <w:p>
+      <w:pPr>
+        <w:pStyle w:val="ListBullet"/>
+        <w:numPr>
+          <w:ilvl w:val="0"/>
+          <w:numId w:val="0"/>
+        </w:numPr>
+        <w:tabs>
+          <w:tab w:val="left" w:pos="720"/>
+        </w:tabs>
+      </w:pPr>
+    </w:p>
+    <w:p>
+      <w:pPr>
+        <w:pStyle w:val="ListBullet"/>
+        <w:numPr>
+          <w:ilvl w:val="0"/>
+          <w:numId w:val="0"/>
+        </w:numPr>
+      </w:pPr>
     </w:p>
     <w:sectPr>
       <w:pgSz w:w="12240" w:h="15840"/>

</xml_diff>